<commit_message>
Added Usability Report #24
</commit_message>
<xml_diff>
--- a/Extra/report-template-usability-test-giftly.docx
+++ b/Extra/report-template-usability-test-giftly.docx
@@ -131,21 +131,21 @@
         </w:rPr>
       </w:pPr>
       <w:bookmarkStart w:id="0" w:name="_Toc527553947"/>
-      <w:proofErr w:type="spellStart"/>
       <w:r>
         <w:rPr>
           <w:lang w:val="nl-NL"/>
         </w:rPr>
         <w:t>Giftly</w:t>
       </w:r>
-      <w:proofErr w:type="spellEnd"/>
       <w:r>
         <w:rPr>
           <w:lang w:val="nl-NL"/>
         </w:rPr>
         <w:t xml:space="preserve"> Test</w:t>
       </w:r>
+      <w:bookmarkStart w:id="1" w:name="_GoBack"/>
       <w:bookmarkEnd w:id="0"/>
+      <w:bookmarkEnd w:id="1"/>
     </w:p>
     <w:p>
       <w:pPr>
@@ -233,7 +233,6 @@
           <w:lang w:val="nl-NL"/>
         </w:rPr>
       </w:pPr>
-      <w:proofErr w:type="spellStart"/>
       <w:r>
         <w:rPr>
           <w:rFonts w:ascii="Verdana" w:hAnsi="Verdana"/>
@@ -243,10 +242,12 @@
           <w:szCs w:val="22"/>
           <w:lang w:val="nl-NL"/>
         </w:rPr>
-        <w:t>Tymo</w:t>
+        <w:t>Tymo de Kock, Jens van Assche, Jordy Pereira, Yves Sterckx</w:t>
       </w:r>
-      <w:proofErr w:type="spellEnd"/>
-      <w:r>
+    </w:p>
+    <w:p>
+      <w:pPr>
+        <w:jc w:val="center"/>
         <w:rPr>
           <w:rFonts w:ascii="Verdana" w:hAnsi="Verdana"/>
           <w:b/>
@@ -255,10 +256,11 @@
           <w:szCs w:val="22"/>
           <w:lang w:val="nl-NL"/>
         </w:rPr>
-        <w:t xml:space="preserve"> de Kock, Jens van </w:t>
-      </w:r>
-      <w:proofErr w:type="spellStart"/>
-      <w:r>
+      </w:pPr>
+    </w:p>
+    <w:p>
+      <w:pPr>
+        <w:jc w:val="center"/>
         <w:rPr>
           <w:rFonts w:ascii="Verdana" w:hAnsi="Verdana"/>
           <w:b/>
@@ -267,10 +269,11 @@
           <w:szCs w:val="22"/>
           <w:lang w:val="nl-NL"/>
         </w:rPr>
-        <w:t>Assche</w:t>
-      </w:r>
-      <w:proofErr w:type="spellEnd"/>
-      <w:r>
+      </w:pPr>
+    </w:p>
+    <w:p>
+      <w:pPr>
+        <w:jc w:val="center"/>
         <w:rPr>
           <w:rFonts w:ascii="Verdana" w:hAnsi="Verdana"/>
           <w:b/>
@@ -279,8 +282,7 @@
           <w:szCs w:val="22"/>
           <w:lang w:val="nl-NL"/>
         </w:rPr>
-        <w:t>, Jordy Pereira, Yves Sterckx</w:t>
-      </w:r>
+      </w:pPr>
     </w:p>
     <w:p>
       <w:pPr>
@@ -408,22 +410,18 @@
           <w:color w:val="FF0000"/>
           <w:sz w:val="22"/>
           <w:szCs w:val="22"/>
-          <w:lang w:val="nl-NL"/>
-        </w:rPr>
-      </w:pPr>
-    </w:p>
-    <w:p>
-      <w:pPr>
-        <w:jc w:val="center"/>
+        </w:rPr>
+      </w:pPr>
+      <w:r>
         <w:rPr>
           <w:rFonts w:ascii="Verdana" w:hAnsi="Verdana"/>
           <w:b/>
           <w:color w:val="FF0000"/>
           <w:sz w:val="22"/>
           <w:szCs w:val="22"/>
-          <w:lang w:val="nl-NL"/>
-        </w:rPr>
-      </w:pPr>
+        </w:rPr>
+        <w:t>17/10/2018</w:t>
+      </w:r>
     </w:p>
     <w:p>
       <w:pPr>
@@ -434,7 +432,6 @@
           <w:color w:val="FF0000"/>
           <w:sz w:val="22"/>
           <w:szCs w:val="22"/>
-          <w:lang w:val="nl-NL"/>
         </w:rPr>
       </w:pPr>
     </w:p>
@@ -449,7 +446,10 @@
           <w:szCs w:val="22"/>
         </w:rPr>
       </w:pPr>
-      <w:r>
+    </w:p>
+    <w:p>
+      <w:pPr>
+        <w:jc w:val="center"/>
         <w:rPr>
           <w:rFonts w:ascii="Verdana" w:hAnsi="Verdana"/>
           <w:b/>
@@ -457,8 +457,7 @@
           <w:sz w:val="22"/>
           <w:szCs w:val="22"/>
         </w:rPr>
-        <w:t>17/10/2018</w:t>
-      </w:r>
+      </w:pPr>
     </w:p>
     <w:p>
       <w:pPr>
@@ -570,7 +569,6 @@
     </w:p>
     <w:p>
       <w:pPr>
-        <w:jc w:val="center"/>
         <w:rPr>
           <w:rFonts w:ascii="Verdana" w:hAnsi="Verdana"/>
           <w:b/>
@@ -582,48 +580,11 @@
     </w:p>
     <w:p>
       <w:pPr>
-        <w:jc w:val="center"/>
-        <w:rPr>
-          <w:rFonts w:ascii="Verdana" w:hAnsi="Verdana"/>
-          <w:b/>
-          <w:color w:val="FF0000"/>
-          <w:sz w:val="22"/>
-          <w:szCs w:val="22"/>
-        </w:rPr>
-      </w:pPr>
-    </w:p>
-    <w:p>
-      <w:pPr>
-        <w:jc w:val="center"/>
-        <w:rPr>
-          <w:rFonts w:ascii="Verdana" w:hAnsi="Verdana"/>
-          <w:b/>
-          <w:color w:val="FF0000"/>
-          <w:sz w:val="22"/>
-          <w:szCs w:val="22"/>
-        </w:rPr>
-      </w:pPr>
-    </w:p>
-    <w:p>
-      <w:pPr>
-        <w:rPr>
-          <w:rFonts w:ascii="Verdana" w:hAnsi="Verdana"/>
-          <w:b/>
-          <w:color w:val="FF0000"/>
-          <w:sz w:val="22"/>
-          <w:szCs w:val="22"/>
-        </w:rPr>
-      </w:pPr>
-    </w:p>
-    <w:p>
-      <w:pPr>
         <w:pStyle w:val="Kop2"/>
       </w:pPr>
-      <w:proofErr w:type="spellStart"/>
       <w:r>
         <w:t>Inhoudsopgave</w:t>
       </w:r>
-      <w:proofErr w:type="spellEnd"/>
     </w:p>
     <w:sdt>
       <w:sdtPr>
@@ -1880,8 +1841,7 @@
           <w:szCs w:val="24"/>
         </w:rPr>
       </w:pPr>
-      <w:bookmarkStart w:id="1" w:name="_Toc527553949"/>
-      <w:proofErr w:type="spellStart"/>
+      <w:bookmarkStart w:id="2" w:name="_Toc527553949"/>
       <w:r>
         <w:rPr>
           <w:szCs w:val="24"/>
@@ -1889,8 +1849,7 @@
         <w:lastRenderedPageBreak/>
         <w:t>Introductie</w:t>
       </w:r>
-      <w:bookmarkEnd w:id="1"/>
-      <w:proofErr w:type="spellEnd"/>
+      <w:bookmarkEnd w:id="2"/>
     </w:p>
     <w:p>
       <w:pPr>
@@ -1899,19 +1858,11 @@
           <w:lang w:val="nl-NL"/>
         </w:rPr>
       </w:pPr>
-      <w:proofErr w:type="spellStart"/>
       <w:r>
         <w:rPr>
           <w:lang w:val="nl-NL"/>
         </w:rPr>
-        <w:t>Giftly</w:t>
-      </w:r>
-      <w:proofErr w:type="spellEnd"/>
-      <w:r>
-        <w:rPr>
-          <w:lang w:val="nl-NL"/>
-        </w:rPr>
-        <w:t xml:space="preserve"> is een nieuwe service die de manier van pakjes kopen gaat veranderen! Je kent wel de momenten, vlak voor kerstmis of een verjaardag, je wil voor iemand een cadeau kopen maar hebt geen idee hebt hoe of wat, waar of wanneer. Die tijden van kop</w:t>
+        <w:t>Giftly is een nieuwe service die de manier van pakjes kopen gaat veranderen! Je kent wel de momenten, vlak voor kerstmis of een verjaardag, je wil voor iemand een cadeau kopen maar hebt geen idee hebt hoe of wat, waar of wanneer. Die tijden van kop</w:t>
       </w:r>
       <w:r>
         <w:rPr>
@@ -1923,21 +1874,7 @@
         <w:rPr>
           <w:lang w:val="nl-NL"/>
         </w:rPr>
-        <w:t xml:space="preserve">breken zijn voorbij dankzij </w:t>
-      </w:r>
-      <w:proofErr w:type="spellStart"/>
-      <w:r>
-        <w:rPr>
-          <w:lang w:val="nl-NL"/>
-        </w:rPr>
-        <w:t>Giftly</w:t>
-      </w:r>
-      <w:proofErr w:type="spellEnd"/>
-      <w:r>
-        <w:rPr>
-          <w:lang w:val="nl-NL"/>
-        </w:rPr>
-        <w:t>! Bij ons kan je geweldige cadeaus kopen waarvan je ontvanger noch jezelf weet wat erin zit, een dubbele verrassing dus! Cadeaus kunnen gekocht worden op basis van interesses, lokale of exotische afkomst of gewoon totaal willekeurig! Aan het eind van uw aankoop krijgt u de kans om uw prijs aan te passen. Hoe meer u betaalt, hoe meer u in het cadeautje steekt! De inhoud van het cadeau hangt af van uw keuzes bij het bestel-proces.</w:t>
+        <w:t>breken zijn voorbij dankzij Giftly! Bij ons kan je geweldige cadeaus kopen waarvan je ontvanger noch jezelf weet wat erin zit, een dubbele verrassing dus! Cadeaus kunnen gekocht worden op basis van interesses, lokale of exotische afkomst of gewoon totaal willekeurig! Aan het eind van uw aankoop krijgt u de kans om uw prijs aan te passen. Hoe meer u betaalt, hoe meer u in het cadeautje steekt! De inhoud van het cadeau hangt af van uw keuzes bij het bestel-proces.</w:t>
       </w:r>
     </w:p>
     <w:p>
@@ -1959,105 +1896,7 @@
         <w:rPr>
           <w:lang w:val="nl-NL"/>
         </w:rPr>
-        <w:t xml:space="preserve">De groepsleden van </w:t>
-      </w:r>
-      <w:proofErr w:type="spellStart"/>
-      <w:r>
-        <w:rPr>
-          <w:lang w:val="nl-NL"/>
-        </w:rPr>
-        <w:t>Giftly</w:t>
-      </w:r>
-      <w:proofErr w:type="spellEnd"/>
-      <w:r>
-        <w:rPr>
-          <w:lang w:val="nl-NL"/>
-        </w:rPr>
-        <w:t xml:space="preserve"> hebben bij het </w:t>
-      </w:r>
-      <w:proofErr w:type="spellStart"/>
-      <w:r>
-        <w:rPr>
-          <w:lang w:val="nl-NL"/>
-        </w:rPr>
-        <w:t>Bring</w:t>
-      </w:r>
-      <w:proofErr w:type="spellEnd"/>
-      <w:r>
-        <w:rPr>
-          <w:lang w:val="nl-NL"/>
-        </w:rPr>
-        <w:t>-</w:t>
-      </w:r>
-      <w:proofErr w:type="spellStart"/>
-      <w:r>
-        <w:rPr>
-          <w:lang w:val="nl-NL"/>
-        </w:rPr>
-        <w:t>Your</w:t>
-      </w:r>
-      <w:proofErr w:type="spellEnd"/>
-      <w:r>
-        <w:rPr>
-          <w:lang w:val="nl-NL"/>
-        </w:rPr>
-        <w:t>-</w:t>
-      </w:r>
-      <w:proofErr w:type="spellStart"/>
-      <w:r>
-        <w:rPr>
-          <w:lang w:val="nl-NL"/>
-        </w:rPr>
-        <w:t>Own</w:t>
-      </w:r>
-      <w:proofErr w:type="spellEnd"/>
-      <w:r>
-        <w:rPr>
-          <w:lang w:val="nl-NL"/>
-        </w:rPr>
-        <w:t xml:space="preserve">-Mom (BYOM) event on-site </w:t>
-      </w:r>
-      <w:proofErr w:type="spellStart"/>
-      <w:r>
-        <w:rPr>
-          <w:lang w:val="nl-NL"/>
-        </w:rPr>
-        <w:t>usability</w:t>
-      </w:r>
-      <w:proofErr w:type="spellEnd"/>
-      <w:r>
-        <w:rPr>
-          <w:lang w:val="nl-NL"/>
-        </w:rPr>
-        <w:t xml:space="preserve"> </w:t>
-      </w:r>
-      <w:proofErr w:type="spellStart"/>
-      <w:r>
-        <w:rPr>
-          <w:lang w:val="nl-NL"/>
-        </w:rPr>
-        <w:t>testing</w:t>
-      </w:r>
-      <w:proofErr w:type="spellEnd"/>
-      <w:r>
-        <w:rPr>
-          <w:lang w:val="nl-NL"/>
-        </w:rPr>
-        <w:t xml:space="preserve"> gedaan. De tests gebeurden met een lokaal gehoste website. Terwijl de test-gebruikers surfte op de website werden hun muisbewegingen opgenomen en omgezet naar </w:t>
-      </w:r>
-      <w:proofErr w:type="spellStart"/>
-      <w:r>
-        <w:rPr>
-          <w:lang w:val="nl-NL"/>
-        </w:rPr>
-        <w:t>heatmaps</w:t>
-      </w:r>
-      <w:proofErr w:type="spellEnd"/>
-      <w:r>
-        <w:rPr>
-          <w:lang w:val="nl-NL"/>
-        </w:rPr>
-        <w:t xml:space="preserve"> en hun mondelinge feedback werd genoteerd.</w:t>
+        <w:t>De groepsleden van Giftly hebben bij het Bring-Your-Own-Mom (BYOM) event on-site usability testing gedaan. De tests gebeurden met een lokaal gehoste website. Terwijl de test-gebruikers surfte op de website werden hun muisbewegingen opgenomen en omgezet naar heatmaps en hun mondelinge feedback werd genoteerd.</w:t>
       </w:r>
     </w:p>
     <w:p>
@@ -2132,14 +1971,14 @@
       <w:r>
         <w:t xml:space="preserve"> </w:t>
       </w:r>
-      <w:bookmarkStart w:id="2" w:name="_Toc527553950"/>
+      <w:bookmarkStart w:id="3" w:name="_Toc527553950"/>
       <w:r>
         <w:rPr>
           <w:lang w:val="nl-BE"/>
         </w:rPr>
         <w:t>Managementsamenvatting</w:t>
       </w:r>
-      <w:bookmarkEnd w:id="2"/>
+      <w:bookmarkEnd w:id="3"/>
     </w:p>
     <w:p>
       <w:pPr>
@@ -2152,63 +1991,7 @@
         <w:rPr>
           <w:lang w:val="nl-NL"/>
         </w:rPr>
-        <w:t xml:space="preserve">Het </w:t>
-      </w:r>
-      <w:proofErr w:type="spellStart"/>
-      <w:r>
-        <w:rPr>
-          <w:lang w:val="nl-NL"/>
-        </w:rPr>
-        <w:t>Giftly</w:t>
-      </w:r>
-      <w:proofErr w:type="spellEnd"/>
-      <w:r>
-        <w:rPr>
-          <w:lang w:val="nl-NL"/>
-        </w:rPr>
-        <w:t xml:space="preserve"> team heeft op 10 oktober ’18 op de IWT Campus van Karel de Grote hogeschool te Hoboken een on-site </w:t>
-      </w:r>
-      <w:proofErr w:type="spellStart"/>
-      <w:r>
-        <w:rPr>
-          <w:lang w:val="nl-NL"/>
-        </w:rPr>
-        <w:t>usability</w:t>
-      </w:r>
-      <w:proofErr w:type="spellEnd"/>
-      <w:r>
-        <w:rPr>
-          <w:lang w:val="nl-NL"/>
-        </w:rPr>
-        <w:t xml:space="preserve"> test uitgevoerd. </w:t>
-      </w:r>
-      <w:proofErr w:type="spellStart"/>
-      <w:r>
-        <w:rPr>
-          <w:lang w:val="nl-NL"/>
-        </w:rPr>
-        <w:t>KdG</w:t>
-      </w:r>
-      <w:proofErr w:type="spellEnd"/>
-      <w:r>
-        <w:rPr>
-          <w:lang w:val="nl-NL"/>
-        </w:rPr>
-        <w:t xml:space="preserve"> is één van de grootste hogescholen in Vlaanderen. Het doel van de test was om de bruikbaarheid van de </w:t>
-      </w:r>
-      <w:proofErr w:type="spellStart"/>
-      <w:r>
-        <w:rPr>
-          <w:lang w:val="nl-NL"/>
-        </w:rPr>
-        <w:t>user-interface</w:t>
-      </w:r>
-      <w:proofErr w:type="spellEnd"/>
-      <w:r>
-        <w:rPr>
-          <w:lang w:val="nl-NL"/>
-        </w:rPr>
-        <w:t>, de flow van de website en het concept te beoordelen.</w:t>
+        <w:t>Het Giftly team heeft op 10 oktober ’18 op de IWT Campus van Karel de Grote hogeschool te Hoboken een on-site usability test uitgevoerd. KdG is één van de grootste hogescholen in Vlaanderen. Het doel van de test was om de bruikbaarheid van de user-interface, de flow van de website en het concept te beoordelen.</w:t>
       </w:r>
     </w:p>
     <w:p>
@@ -2230,35 +2013,7 @@
         <w:rPr>
           <w:lang w:val="nl-NL"/>
         </w:rPr>
-        <w:t xml:space="preserve">Ongeveer 15-20 ouders zijn langsgekomen om </w:t>
-      </w:r>
-      <w:proofErr w:type="spellStart"/>
-      <w:r>
-        <w:rPr>
-          <w:lang w:val="nl-NL"/>
-        </w:rPr>
-        <w:t>usability</w:t>
-      </w:r>
-      <w:proofErr w:type="spellEnd"/>
-      <w:r>
-        <w:rPr>
-          <w:lang w:val="nl-NL"/>
-        </w:rPr>
-        <w:t xml:space="preserve"> </w:t>
-      </w:r>
-      <w:proofErr w:type="spellStart"/>
-      <w:r>
-        <w:rPr>
-          <w:lang w:val="nl-NL"/>
-        </w:rPr>
-        <w:t>testing</w:t>
-      </w:r>
-      <w:proofErr w:type="spellEnd"/>
-      <w:r>
-        <w:rPr>
-          <w:lang w:val="nl-NL"/>
-        </w:rPr>
-        <w:t xml:space="preserve"> te doen. Elke sessie duurde ongeveer 5-10 minuten. Tijdens het testen zijn er verschillende versies van de website getest om zo te zien wat beter is. </w:t>
+        <w:t xml:space="preserve">Ongeveer 15-20 ouders zijn langsgekomen om usability testing te doen. Elke sessie duurde ongeveer 5-10 minuten. Tijdens het testen zijn er verschillende versies van de website getest om zo te zien wat beter is. </w:t>
       </w:r>
     </w:p>
     <w:p>
@@ -2320,16 +2075,8 @@
         <w:rPr>
           <w:lang w:val="nl-NL"/>
         </w:rPr>
-        <w:t xml:space="preserve">Geen home in </w:t>
+        <w:t>Geen home in nav</w:t>
       </w:r>
-      <w:proofErr w:type="spellStart"/>
-      <w:r>
-        <w:rPr>
-          <w:lang w:val="nl-NL"/>
-        </w:rPr>
-        <w:t>nav</w:t>
-      </w:r>
-      <w:proofErr w:type="spellEnd"/>
     </w:p>
     <w:p>
       <w:pPr>
@@ -2428,26 +2175,22 @@
       <w:pPr>
         <w:pStyle w:val="Kop2"/>
       </w:pPr>
-      <w:bookmarkStart w:id="3" w:name="_Toc527553951"/>
-      <w:proofErr w:type="spellStart"/>
+      <w:bookmarkStart w:id="4" w:name="_Toc527553951"/>
       <w:r>
         <w:lastRenderedPageBreak/>
         <w:t>Methode</w:t>
       </w:r>
-      <w:bookmarkEnd w:id="3"/>
-      <w:proofErr w:type="spellEnd"/>
+      <w:bookmarkEnd w:id="4"/>
     </w:p>
     <w:p>
       <w:pPr>
         <w:pStyle w:val="Kop3"/>
       </w:pPr>
-      <w:bookmarkStart w:id="4" w:name="_Toc527553952"/>
-      <w:proofErr w:type="spellStart"/>
+      <w:bookmarkStart w:id="5" w:name="_Toc527553952"/>
       <w:r>
         <w:t>Sessies</w:t>
       </w:r>
-      <w:bookmarkEnd w:id="4"/>
-      <w:proofErr w:type="spellEnd"/>
+      <w:bookmarkEnd w:id="5"/>
     </w:p>
     <w:p>
       <w:pPr>
@@ -2466,21 +2209,7 @@
         <w:rPr>
           <w:lang w:val="nl-NL"/>
         </w:rPr>
-        <w:t xml:space="preserve">rs meegenomen naar school om zo te helpen met UX testing. Elke individuele sessie duurde ongeveer vijf </w:t>
-      </w:r>
-      <w:proofErr w:type="spellStart"/>
-      <w:r>
-        <w:rPr>
-          <w:lang w:val="nl-NL"/>
-        </w:rPr>
-        <w:t>to</w:t>
-      </w:r>
-      <w:proofErr w:type="spellEnd"/>
-      <w:r>
-        <w:rPr>
-          <w:lang w:val="nl-NL"/>
-        </w:rPr>
-        <w:t xml:space="preserve"> tien minuten, waarna een kleine vragenronde volgde. Bij de vragenronde noteerde we de feedback van de gebruikers, legde de website wat verder uit en vraagde we wat zij zouden veranderen aan de website. </w:t>
+        <w:t xml:space="preserve">rs meegenomen naar school om zo te helpen met UX testing. Elke individuele sessie duurde ongeveer vijf to tien minuten, waarna een kleine vragenronde volgde. Bij de vragenronde noteerde we de feedback van de gebruikers, legde de website wat verder uit en vraagde we wat zij zouden veranderen aan de website. </w:t>
       </w:r>
     </w:p>
     <w:p>
@@ -2505,37 +2234,21 @@
         <w:rPr>
           <w:lang w:val="nl-NL"/>
         </w:rPr>
-        <w:t xml:space="preserve">We waren vooral benieuwd over de </w:t>
-      </w:r>
-      <w:proofErr w:type="spellStart"/>
-      <w:r>
-        <w:rPr>
-          <w:lang w:val="nl-NL"/>
-        </w:rPr>
-        <w:t>ease-to-use</w:t>
-      </w:r>
-      <w:proofErr w:type="spellEnd"/>
-      <w:r>
-        <w:rPr>
-          <w:lang w:val="nl-NL"/>
-        </w:rPr>
-        <w:t xml:space="preserve"> en hoe duidelijk ons concept was voor onze participanten. </w:t>
+        <w:t xml:space="preserve">We waren vooral benieuwd over de ease-to-use en hoe duidelijk ons concept was voor onze participanten. </w:t>
       </w:r>
     </w:p>
     <w:p>
       <w:pPr>
         <w:pStyle w:val="Kop3"/>
       </w:pPr>
-      <w:bookmarkStart w:id="5" w:name="_Toc527553953"/>
-      <w:proofErr w:type="spellStart"/>
+      <w:bookmarkStart w:id="6" w:name="_Toc527553953"/>
       <w:r>
         <w:t>Participant</w:t>
       </w:r>
       <w:r>
         <w:t>en</w:t>
       </w:r>
-      <w:bookmarkEnd w:id="5"/>
-      <w:proofErr w:type="spellEnd"/>
+      <w:bookmarkEnd w:id="6"/>
     </w:p>
     <w:p>
       <w:pPr>
@@ -2590,13 +2303,11 @@
       <w:pPr>
         <w:pStyle w:val="Kop3"/>
       </w:pPr>
-      <w:bookmarkStart w:id="6" w:name="_Toc527553954"/>
-      <w:proofErr w:type="spellStart"/>
+      <w:bookmarkStart w:id="7" w:name="_Toc527553954"/>
       <w:r>
         <w:t>Evaluatie</w:t>
       </w:r>
-      <w:bookmarkEnd w:id="6"/>
-      <w:proofErr w:type="spellEnd"/>
+      <w:bookmarkEnd w:id="7"/>
     </w:p>
     <w:p>
       <w:pPr>
@@ -2632,16 +2343,14 @@
       <w:pPr>
         <w:pStyle w:val="Kop2"/>
       </w:pPr>
-      <w:bookmarkStart w:id="7" w:name="_Toc527553955"/>
-      <w:proofErr w:type="spellStart"/>
+      <w:bookmarkStart w:id="8" w:name="_Toc527553955"/>
       <w:r>
         <w:t>Result</w:t>
       </w:r>
       <w:r>
         <w:t>aten</w:t>
       </w:r>
-      <w:bookmarkEnd w:id="7"/>
-      <w:proofErr w:type="spellEnd"/>
+      <w:bookmarkEnd w:id="8"/>
     </w:p>
     <w:p>
       <w:pPr>
@@ -2669,60 +2378,18 @@
           <w:szCs w:val="20"/>
           <w:lang w:val="nl-NL"/>
         </w:rPr>
-        <w:t xml:space="preserve">door over wat het gaat maar sommige delen waren niet al te duidelijk. Zo wisten de meeste niet dat je de prijs kon aanpassen via de slider. Het hele concept was niet volledig begrepen (volledige </w:t>
-      </w:r>
-      <w:proofErr w:type="spellStart"/>
-      <w:r>
-        <w:rPr>
-          <w:rFonts w:ascii="Verdana" w:hAnsi="Verdana"/>
-          <w:sz w:val="20"/>
-          <w:szCs w:val="20"/>
-          <w:lang w:val="nl-NL"/>
-        </w:rPr>
-        <w:t>blindbox</w:t>
-      </w:r>
-      <w:proofErr w:type="spellEnd"/>
-      <w:r>
-        <w:rPr>
-          <w:rFonts w:ascii="Verdana" w:hAnsi="Verdana"/>
-          <w:sz w:val="20"/>
-          <w:szCs w:val="20"/>
-          <w:lang w:val="nl-NL"/>
-        </w:rPr>
-        <w:t xml:space="preserve"> voor iedereen, </w:t>
-      </w:r>
-      <w:proofErr w:type="spellStart"/>
-      <w:r>
-        <w:rPr>
-          <w:rFonts w:ascii="Verdana" w:hAnsi="Verdana"/>
-          <w:sz w:val="20"/>
-          <w:szCs w:val="20"/>
-          <w:lang w:val="nl-NL"/>
-        </w:rPr>
-        <w:t>bvb</w:t>
-      </w:r>
-      <w:proofErr w:type="spellEnd"/>
-      <w:r>
-        <w:rPr>
-          <w:rFonts w:ascii="Verdana" w:hAnsi="Verdana"/>
-          <w:sz w:val="20"/>
-          <w:szCs w:val="20"/>
-          <w:lang w:val="nl-NL"/>
-        </w:rPr>
-        <w:t xml:space="preserve">). </w:t>
+        <w:t xml:space="preserve">door over wat het gaat maar sommige delen waren niet al te duidelijk. Zo wisten de meeste niet dat je de prijs kon aanpassen via de slider. Het hele concept was niet volledig begrepen (volledige blindbox voor iedereen, bvb). </w:t>
       </w:r>
     </w:p>
     <w:p>
       <w:pPr>
         <w:pStyle w:val="Kop2"/>
       </w:pPr>
-      <w:bookmarkStart w:id="8" w:name="_Toc527553956"/>
-      <w:proofErr w:type="spellStart"/>
+      <w:bookmarkStart w:id="9" w:name="_Toc527553956"/>
       <w:r>
         <w:t>Advies</w:t>
       </w:r>
-      <w:bookmarkEnd w:id="8"/>
-      <w:proofErr w:type="spellEnd"/>
+      <w:bookmarkEnd w:id="9"/>
     </w:p>
     <w:p>
       <w:pPr>
@@ -2787,7 +2454,6 @@
                 <w:szCs w:val="16"/>
               </w:rPr>
             </w:pPr>
-            <w:proofErr w:type="spellStart"/>
             <w:r>
               <w:rPr>
                 <w:rFonts w:ascii="Verdana" w:hAnsi="Verdana"/>
@@ -2798,7 +2464,6 @@
               </w:rPr>
               <w:t>Verandering</w:t>
             </w:r>
-            <w:proofErr w:type="spellEnd"/>
           </w:p>
         </w:tc>
         <w:tc>
@@ -2817,7 +2482,6 @@
                 <w:szCs w:val="16"/>
               </w:rPr>
             </w:pPr>
-            <w:proofErr w:type="spellStart"/>
             <w:r>
               <w:rPr>
                 <w:rFonts w:ascii="Verdana" w:hAnsi="Verdana"/>
@@ -2828,7 +2492,6 @@
               </w:rPr>
               <w:t>Uitleg</w:t>
             </w:r>
-            <w:proofErr w:type="spellEnd"/>
           </w:p>
         </w:tc>
         <w:tc>
@@ -2848,7 +2511,6 @@
                 <w:szCs w:val="16"/>
               </w:rPr>
             </w:pPr>
-            <w:proofErr w:type="spellStart"/>
             <w:r>
               <w:rPr>
                 <w:rFonts w:ascii="Verdana" w:hAnsi="Verdana"/>
@@ -2859,7 +2521,6 @@
               </w:rPr>
               <w:t>Belang</w:t>
             </w:r>
-            <w:proofErr w:type="spellEnd"/>
           </w:p>
         </w:tc>
       </w:tr>
@@ -2890,7 +2551,6 @@
                 <w:szCs w:val="16"/>
               </w:rPr>
             </w:pPr>
-            <w:proofErr w:type="spellStart"/>
             <w:r>
               <w:rPr>
                 <w:rFonts w:ascii="Verdana" w:hAnsi="Verdana"/>
@@ -2898,37 +2558,7 @@
                 <w:sz w:val="16"/>
                 <w:szCs w:val="16"/>
               </w:rPr>
-              <w:t>Aanpassing</w:t>
-            </w:r>
-            <w:proofErr w:type="spellEnd"/>
-            <w:r>
-              <w:rPr>
-                <w:rFonts w:ascii="Verdana" w:hAnsi="Verdana"/>
-                <w:color w:val="000000"/>
-                <w:sz w:val="16"/>
-                <w:szCs w:val="16"/>
-              </w:rPr>
-              <w:t xml:space="preserve"> </w:t>
-            </w:r>
-            <w:proofErr w:type="spellStart"/>
-            <w:r>
-              <w:rPr>
-                <w:rFonts w:ascii="Verdana" w:hAnsi="Verdana"/>
-                <w:color w:val="000000"/>
-                <w:sz w:val="16"/>
-                <w:szCs w:val="16"/>
-              </w:rPr>
-              <w:t>prijs</w:t>
-            </w:r>
-            <w:proofErr w:type="spellEnd"/>
-            <w:r>
-              <w:rPr>
-                <w:rFonts w:ascii="Verdana" w:hAnsi="Verdana"/>
-                <w:color w:val="000000"/>
-                <w:sz w:val="16"/>
-                <w:szCs w:val="16"/>
-              </w:rPr>
-              <w:t>-slider</w:t>
+              <w:t>Aanpassing prijs-slider</w:t>
             </w:r>
           </w:p>
           <w:p>
@@ -3063,19 +2693,8 @@
                 <w:sz w:val="16"/>
                 <w:szCs w:val="16"/>
               </w:rPr>
-              <w:t xml:space="preserve">Home link in </w:t>
+              <w:t>Home link in navbar</w:t>
             </w:r>
-            <w:proofErr w:type="spellStart"/>
-            <w:r>
-              <w:rPr>
-                <w:rFonts w:ascii="Verdana" w:hAnsi="Verdana"/>
-                <w:color w:val="000000"/>
-                <w:sz w:val="16"/>
-                <w:szCs w:val="16"/>
-              </w:rPr>
-              <w:t>navbar</w:t>
-            </w:r>
-            <w:proofErr w:type="spellEnd"/>
           </w:p>
         </w:tc>
         <w:tc>
@@ -3102,29 +2721,7 @@
                 <w:szCs w:val="16"/>
                 <w:lang w:val="nl-NL"/>
               </w:rPr>
-              <w:t xml:space="preserve">De participanten wisten soms niet hoe terug te gaan naar de hoofdpagina omdat er enkel maar geklikt kon worden op het </w:t>
-            </w:r>
-            <w:proofErr w:type="spellStart"/>
-            <w:r>
-              <w:rPr>
-                <w:rFonts w:ascii="Verdana" w:hAnsi="Verdana"/>
-                <w:color w:val="000000"/>
-                <w:sz w:val="16"/>
-                <w:szCs w:val="16"/>
-                <w:lang w:val="nl-NL"/>
-              </w:rPr>
-              <w:t>Giftly</w:t>
-            </w:r>
-            <w:proofErr w:type="spellEnd"/>
-            <w:r>
-              <w:rPr>
-                <w:rFonts w:ascii="Verdana" w:hAnsi="Verdana"/>
-                <w:color w:val="000000"/>
-                <w:sz w:val="16"/>
-                <w:szCs w:val="16"/>
-                <w:lang w:val="nl-NL"/>
-              </w:rPr>
-              <w:t xml:space="preserve"> icoon om zo terug te gaan naar de home pagina.</w:t>
+              <w:t>De participanten wisten soms niet hoe terug te gaan naar de hoofdpagina omdat er enkel maar geklikt kon worden op het Giftly icoon om zo terug te gaan naar de home pagina.</w:t>
             </w:r>
           </w:p>
         </w:tc>
@@ -3372,29 +2969,7 @@
                 <w:szCs w:val="16"/>
                 <w:lang w:val="nl-NL"/>
               </w:rPr>
-              <w:t xml:space="preserve">Bij bepaalde pakjes, vooral de </w:t>
-            </w:r>
-            <w:proofErr w:type="spellStart"/>
-            <w:r>
-              <w:rPr>
-                <w:rFonts w:ascii="Verdana" w:hAnsi="Verdana"/>
-                <w:color w:val="000000"/>
-                <w:sz w:val="16"/>
-                <w:szCs w:val="16"/>
-                <w:lang w:val="nl-NL"/>
-              </w:rPr>
-              <w:t>charity</w:t>
-            </w:r>
-            <w:proofErr w:type="spellEnd"/>
-            <w:r>
-              <w:rPr>
-                <w:rFonts w:ascii="Verdana" w:hAnsi="Verdana"/>
-                <w:color w:val="000000"/>
-                <w:sz w:val="16"/>
-                <w:szCs w:val="16"/>
-                <w:lang w:val="nl-NL"/>
-              </w:rPr>
-              <w:t>-pakjes, wou men dat men de ontvanger zijn naam kunnen ingeven.</w:t>
+              <w:t>Bij bepaalde pakjes, vooral de charity-pakjes, wou men dat men de ontvanger zijn naam kunnen ingeven.</w:t>
             </w:r>
           </w:p>
         </w:tc>
@@ -3583,7 +3158,6 @@
                 <w:lang w:val="nl-NL"/>
               </w:rPr>
             </w:pPr>
-            <w:proofErr w:type="spellStart"/>
             <w:r>
               <w:rPr>
                 <w:rFonts w:ascii="Verdana" w:hAnsi="Verdana"/>
@@ -3594,7 +3168,6 @@
               </w:rPr>
               <w:t>Testimonials</w:t>
             </w:r>
-            <w:proofErr w:type="spellEnd"/>
           </w:p>
         </w:tc>
         <w:tc>
@@ -3621,29 +3194,7 @@
                 <w:szCs w:val="16"/>
                 <w:lang w:val="nl-NL"/>
               </w:rPr>
-              <w:t xml:space="preserve">Men wil een soort van garantie van kwaliteit, dit kan verholpen worden door </w:t>
-            </w:r>
-            <w:proofErr w:type="spellStart"/>
-            <w:r>
-              <w:rPr>
-                <w:rFonts w:ascii="Verdana" w:hAnsi="Verdana"/>
-                <w:color w:val="000000"/>
-                <w:sz w:val="16"/>
-                <w:szCs w:val="16"/>
-                <w:lang w:val="nl-NL"/>
-              </w:rPr>
-              <w:t>testimonials</w:t>
-            </w:r>
-            <w:proofErr w:type="spellEnd"/>
-            <w:r>
-              <w:rPr>
-                <w:rFonts w:ascii="Verdana" w:hAnsi="Verdana"/>
-                <w:color w:val="000000"/>
-                <w:sz w:val="16"/>
-                <w:szCs w:val="16"/>
-                <w:lang w:val="nl-NL"/>
-              </w:rPr>
-              <w:t xml:space="preserve"> toe te voegen aan de website en previews van wat er in een pakje kan komen. </w:t>
+              <w:t xml:space="preserve">Men wil een soort van garantie van kwaliteit, dit kan verholpen worden door testimonials toe te voegen aan de website en previews van wat er in een pakje kan komen. </w:t>
             </w:r>
           </w:p>
         </w:tc>
@@ -3712,19 +3263,7 @@
                 <w:szCs w:val="16"/>
                 <w:lang w:val="nl-NL"/>
               </w:rPr>
-              <w:t>D</w:t>
-            </w:r>
-            <w:bookmarkStart w:id="9" w:name="_GoBack"/>
-            <w:bookmarkEnd w:id="9"/>
-            <w:r>
-              <w:rPr>
-                <w:rFonts w:ascii="Verdana" w:hAnsi="Verdana"/>
-                <w:color w:val="000000"/>
-                <w:sz w:val="16"/>
-                <w:szCs w:val="16"/>
-                <w:lang w:val="nl-NL"/>
-              </w:rPr>
-              <w:t>uurzaamheid</w:t>
+              <w:t>Duurzaamheid</w:t>
             </w:r>
           </w:p>
         </w:tc>
@@ -3752,29 +3291,7 @@
                 <w:szCs w:val="16"/>
                 <w:lang w:val="nl-NL"/>
               </w:rPr>
-              <w:t xml:space="preserve">Sommigen vonden dat er nog wat extra kon gebeuren in de zin van duurzaamheid. Dus meer duurzame opties voor bepaalde pakjes en niet alleen de </w:t>
-            </w:r>
-            <w:proofErr w:type="spellStart"/>
-            <w:r>
-              <w:rPr>
-                <w:rFonts w:ascii="Verdana" w:hAnsi="Verdana"/>
-                <w:color w:val="000000"/>
-                <w:sz w:val="16"/>
-                <w:szCs w:val="16"/>
-                <w:lang w:val="nl-NL"/>
-              </w:rPr>
-              <w:t>charity</w:t>
-            </w:r>
-            <w:proofErr w:type="spellEnd"/>
-            <w:r>
-              <w:rPr>
-                <w:rFonts w:ascii="Verdana" w:hAnsi="Verdana"/>
-                <w:color w:val="000000"/>
-                <w:sz w:val="16"/>
-                <w:szCs w:val="16"/>
-                <w:lang w:val="nl-NL"/>
-              </w:rPr>
-              <w:t xml:space="preserve">-categorie. </w:t>
+              <w:t xml:space="preserve">Sommigen vonden dat er nog wat extra kon gebeuren in de zin van duurzaamheid. Dus meer duurzame opties voor bepaalde pakjes en niet alleen de charity-categorie. </w:t>
             </w:r>
           </w:p>
         </w:tc>
@@ -3863,21 +3380,7 @@
         <w:rPr>
           <w:lang w:val="nl-NL"/>
         </w:rPr>
-        <w:t xml:space="preserve">Meeste participanten vonden de </w:t>
-      </w:r>
-      <w:proofErr w:type="spellStart"/>
-      <w:r>
-        <w:rPr>
-          <w:lang w:val="nl-NL"/>
-        </w:rPr>
-        <w:t>Giftly</w:t>
-      </w:r>
-      <w:proofErr w:type="spellEnd"/>
-      <w:r>
-        <w:rPr>
-          <w:lang w:val="nl-NL"/>
-        </w:rPr>
-        <w:t xml:space="preserve"> website zeer eenvoudig en makkelijk te gebruiken. Ze vonden het concept leuk, omdat dit een aantal problemen zouden oplossen. We moeten werken aan een beetje meer info, en deze duidelijk voor te stellen. De hoofdpagina moet worden herwerkt, omdat deze wat te basic is en de info hierop moet beter worden voorgesteld.  Het implementeren van het advies </w:t>
+        <w:t xml:space="preserve">Meeste participanten vonden de Giftly website zeer eenvoudig en makkelijk te gebruiken. Ze vonden het concept leuk, omdat dit een aantal problemen zouden oplossen. We moeten werken aan een beetje meer info, en deze duidelijk voor te stellen. De hoofdpagina moet worden herwerkt, omdat deze wat te basic is en de info hierop moet beter worden voorgesteld.  Het implementeren van het advies </w:t>
       </w:r>
       <w:r>
         <w:rPr>
@@ -4032,29 +3535,7 @@
               <w:szCs w:val="18"/>
               <w:lang w:val="nl-NL"/>
             </w:rPr>
-            <w:t xml:space="preserve">       </w:t>
-          </w:r>
-          <w:proofErr w:type="spellStart"/>
-          <w:r>
-            <w:rPr>
-              <w:rFonts w:ascii="Helvetica" w:hAnsi="Helvetica"/>
-              <w:color w:val="262626" w:themeColor="text1" w:themeTint="D9"/>
-              <w:sz w:val="18"/>
-              <w:szCs w:val="18"/>
-              <w:lang w:val="nl-NL"/>
-            </w:rPr>
-            <w:t>Giftly</w:t>
-          </w:r>
-          <w:proofErr w:type="spellEnd"/>
-          <w:r>
-            <w:rPr>
-              <w:rFonts w:ascii="Helvetica" w:hAnsi="Helvetica"/>
-              <w:color w:val="262626" w:themeColor="text1" w:themeTint="D9"/>
-              <w:sz w:val="18"/>
-              <w:szCs w:val="18"/>
-              <w:lang w:val="nl-NL"/>
-            </w:rPr>
-            <w:t xml:space="preserve"> 2018 – Karel de Grote Hogeschool</w:t>
+            <w:t xml:space="preserve">       Giftly 2018 – Karel de Grote Hogeschool</w:t>
           </w:r>
         </w:p>
       </w:tc>
@@ -4161,7 +3642,7 @@
               <w:sz w:val="18"/>
               <w:szCs w:val="18"/>
             </w:rPr>
-            <w:t>5</w:t>
+            <w:t>2</w:t>
           </w:r>
           <w:r>
             <w:rPr>
@@ -12849,7 +12330,7 @@
 </file>
 
 <file path=customXml/itemProps1.xml><?xml version="1.0" encoding="utf-8"?>
-<ds:datastoreItem xmlns:ds="http://schemas.openxmlformats.org/officeDocument/2006/customXml" ds:itemID="{15711227-0C22-4ABA-BE04-CD2F3FED0D8D}">
+<ds:datastoreItem xmlns:ds="http://schemas.openxmlformats.org/officeDocument/2006/customXml" ds:itemID="{FF3BB33A-4ABE-4FEE-A34D-937E8D5EE793}">
   <ds:schemaRefs>
     <ds:schemaRef ds:uri="http://schemas.openxmlformats.org/officeDocument/2006/bibliography"/>
   </ds:schemaRefs>

</xml_diff>